<commit_message>
Update on 18 Feb 2025 at 10:38
</commit_message>
<xml_diff>
--- a/03_introduction.docx
+++ b/03_introduction.docx
@@ -6,7 +6,7 @@
       <w:pPr>
         <w:pStyle w:val="Heading1"/>
       </w:pPr>
-      <w:bookmarkStart w:id="0" w:name="_Toc48639293"/>
+      <w:bookmarkStart w:name="_Toc48639293" w:id="0"/>
       <w:r>
         <w:t>Introduction</w:t>
       </w:r>
@@ -113,7 +113,6 @@
         <w:t xml:space="preserve">At its core, this book is an argument for embracing experimentation and failure as integral components of historical research. As historians, we are often taught to privilege polished outcomes over the messy realities of the research process. Yet, it is precisely in the ‘mess’—in the detours, dead ends, and serendipitous discoveries—that new styles of reasoning emerge. By documenting these processes and reflecting </w:t>
       </w:r>
       <w:r>
-        <w:lastRenderedPageBreak/>
         <w:t>on their implications, we can expand the boundaries of our discipline and open new pathways for historiographical inquiry.</w:t>
       </w:r>
     </w:p>
@@ -258,7 +257,7 @@
         </w:rPr>
         <w:t xml:space="preserve"> platform (</w:t>
       </w:r>
-      <w:hyperlink r:id="rId8" w:history="1">
+      <w:hyperlink w:history="1" r:id="rId8">
         <w:r>
           <w:rPr>
             <w:rStyle w:val="Hyperlink"/>
@@ -286,7 +285,7 @@
         <w:ind w:firstLine="720"/>
         <w:jc w:val="both"/>
         <w:rPr>
-          <w:rFonts w:ascii="Times New Roman" w:eastAsia="Times New Roman" w:hAnsi="Times New Roman" w:cs="Times New Roman"/>
+          <w:rFonts w:ascii="Times New Roman" w:hAnsi="Times New Roman" w:eastAsia="Times New Roman" w:cs="Times New Roman"/>
           <w:sz w:val="24"/>
           <w:szCs w:val="24"/>
           <w:lang w:val="en-US"/>
@@ -378,7 +377,6 @@
         <w:jc w:val="both"/>
       </w:pPr>
       <w:r>
-        <w:lastRenderedPageBreak/>
         <w:t>Ultimately</w:t>
       </w:r>
       <w:r>
@@ -648,7 +646,6 @@
         <w:jc w:val="both"/>
       </w:pPr>
       <w:r>
-        <w:lastRenderedPageBreak/>
         <w:t xml:space="preserve">Through </w:t>
       </w:r>
       <w:r>
@@ -804,7 +801,7 @@
       <w:pPr>
         <w:pStyle w:val="Heading2"/>
       </w:pPr>
-      <w:bookmarkStart w:id="1" w:name="_Toc48639294"/>
+      <w:bookmarkStart w:name="_Toc48639294" w:id="1"/>
       <w:r>
         <w:t>Thesis structure</w:t>
       </w:r>
@@ -818,6 +815,8 @@
       </w:pPr>
       <w:r>
         <w:tab/>
+      </w:r>
+      <w:r>
         <w:t xml:space="preserve">The thesis was conceived as a journey through the realisation of this experiment and </w:t>
       </w:r>
       <w:r>
@@ -890,7 +889,6 @@
         <w:t xml:space="preserve">analysis of digital methods, interpolated by valuable lessons and insights from the </w:t>
       </w:r>
       <w:r>
-        <w:lastRenderedPageBreak/>
         <w:t>hands-on experiment on the possibility of the establishment of a new style of reasoning for digital history scholarship; 4. Interpretation of the crowdsourced memories, contextualised in perspective with literature about Italian and Portuguese immigration in Luxembourg and other sources gathered throughout the experiment.</w:t>
       </w:r>
       <w:r>
@@ -902,7 +900,7 @@
       <w:r>
         <w:t xml:space="preserve"> </w:t>
       </w:r>
-      <w:hyperlink w:anchor="_Chapter_1:_Framework:" w:history="1">
+      <w:hyperlink w:history="1" w:anchor="_Chapter_1:_Framework:">
         <w:r>
           <w:rPr>
             <w:rStyle w:val="Hyperlink"/>
@@ -946,7 +944,7 @@
       <w:r>
         <w:tab/>
       </w:r>
-      <w:hyperlink w:anchor="_Chapter_1:_Framework:" w:history="1">
+      <w:hyperlink w:history="1" w:anchor="_Chapter_1:_Framework:">
         <w:r>
           <w:rPr>
             <w:rStyle w:val="Hyperlink"/>
@@ -1082,7 +1080,7 @@
       <w:r>
         <w:tab/>
       </w:r>
-      <w:hyperlink w:anchor="_Chapter_2:_" w:history="1">
+      <w:hyperlink w:history="1" w:anchor="_Chapter_2:_">
         <w:r>
           <w:rPr>
             <w:rStyle w:val="Hyperlink"/>
@@ -1194,7 +1192,7 @@
       <w:r>
         <w:t xml:space="preserve"> as base to the reflection of the digital methods presented in </w:t>
       </w:r>
-      <w:hyperlink w:anchor="_Chapter_3:_Analysing" w:history="1">
+      <w:hyperlink w:history="1" w:anchor="_Chapter_3:_Analysing">
         <w:r>
           <w:rPr>
             <w:rStyle w:val="Hyperlink"/>
@@ -1217,7 +1215,7 @@
       <w:r>
         <w:tab/>
       </w:r>
-      <w:hyperlink w:anchor="_Chapter_3:_Analysing" w:history="1">
+      <w:hyperlink w:history="1" w:anchor="_Chapter_3:_Analysing">
         <w:r>
           <w:rPr>
             <w:rStyle w:val="Hyperlink"/>
@@ -1244,7 +1242,7 @@
       <w:r>
         <w:t xml:space="preserve">reflection. A moment in which I zoom in and out from the case study to offer a broader analysis of digital methods in historical research. The chapter is deep-seated in the experimental experience described in </w:t>
       </w:r>
-      <w:hyperlink w:anchor="_Chapter_2:_" w:history="1">
+      <w:hyperlink w:history="1" w:anchor="_Chapter_2:_">
         <w:r>
           <w:rPr>
             <w:rStyle w:val="Hyperlink"/>
@@ -1283,7 +1281,6 @@
         <w:rPr>
           <w:i/>
         </w:rPr>
-        <w:lastRenderedPageBreak/>
         <w:t>component as a condition</w:t>
       </w:r>
       <w:r>
@@ -1366,7 +1363,7 @@
       <w:r>
         <w:tab/>
       </w:r>
-      <w:hyperlink w:anchor="_Chapter_4:_The" w:history="1">
+      <w:hyperlink w:history="1" w:anchor="_Chapter_4:_The">
         <w:r>
           <w:rPr>
             <w:rStyle w:val="Hyperlink"/>
@@ -1577,10 +1574,10 @@
         </w:rPr>
         <w:t xml:space="preserve"> project.</w:t>
       </w:r>
-      <w:bookmarkStart w:id="2" w:name="_gjdgxs" w:colFirst="0" w:colLast="0"/>
+      <w:bookmarkStart w:name="_gjdgxs" w:colFirst="0" w:colLast="0" w:id="2"/>
       <w:bookmarkEnd w:id="2"/>
     </w:p>
-    <w:p>
+    <w:p w14:noSpellErr="1">
       <w:pPr>
         <w:autoSpaceDE w:val="0"/>
         <w:autoSpaceDN w:val="0"/>
@@ -1592,8 +1589,18 @@
         </w:rPr>
       </w:pPr>
     </w:p>
+    <w:p>
+      <w:pPr>
+        <w:pStyle w:val="Normal"/>
+        <w:spacing w:line="360" w:lineRule="auto"/>
+        <w:jc w:val="both"/>
+        <w:rPr>
+          <w:lang w:val="pt-BR"/>
+        </w:rPr>
+      </w:pPr>
+    </w:p>
     <w:sectPr>
-      <w:pgSz w:w="11900" w:h="16840" w:code="9"/>
+      <w:pgSz w:w="11900" w:h="16840" w:orient="portrait" w:code="9"/>
       <w:pgMar w:top="1701" w:right="1797" w:bottom="539" w:left="1797" w:header="720" w:footer="720" w:gutter="0"/>
       <w:pgNumType w:start="1"/>
       <w:cols w:space="720"/>
@@ -1824,7 +1831,7 @@
         <w:ind w:left="720" w:hanging="360"/>
       </w:pPr>
       <w:rPr>
-        <w:rFonts w:ascii="Verdana" w:eastAsia="Verdana" w:hAnsi="Verdana" w:cs="Verdana"/>
+        <w:rFonts w:ascii="Verdana" w:hAnsi="Verdana" w:eastAsia="Verdana" w:cs="Verdana"/>
         <w:sz w:val="18"/>
         <w:szCs w:val="18"/>
       </w:rPr>
@@ -2341,11 +2348,11 @@
 </file>
 
 <file path=word/styles.xml><?xml version="1.0" encoding="utf-8"?>
-<w:styles xmlns:mc="http://schemas.openxmlformats.org/markup-compatibility/2006" xmlns:r="http://schemas.openxmlformats.org/officeDocument/2006/relationships" xmlns:w="http://schemas.openxmlformats.org/wordprocessingml/2006/main" xmlns:w14="http://schemas.microsoft.com/office/word/2010/wordml" xmlns:w15="http://schemas.microsoft.com/office/word/2012/wordml" xmlns:w16cex="http://schemas.microsoft.com/office/word/2018/wordml/cex" xmlns:w16cid="http://schemas.microsoft.com/office/word/2016/wordml/cid" xmlns:w16="http://schemas.microsoft.com/office/word/2018/wordml" xmlns:w16du="http://schemas.microsoft.com/office/word/2023/wordml/word16du" xmlns:w16sdtdh="http://schemas.microsoft.com/office/word/2020/wordml/sdtdatahash" xmlns:w16sdtfl="http://schemas.microsoft.com/office/word/2024/wordml/sdtformatlock" xmlns:w16se="http://schemas.microsoft.com/office/word/2015/wordml/symex" mc:Ignorable="w14 w15 w16se w16cid w16 w16cex w16sdtdh w16sdtfl w16du">
+<w:styles xmlns:wp14="http://schemas.microsoft.com/office/word/2010/wordprocessingDrawing" xmlns:mc="http://schemas.openxmlformats.org/markup-compatibility/2006" xmlns:r="http://schemas.openxmlformats.org/officeDocument/2006/relationships" xmlns:w="http://schemas.openxmlformats.org/wordprocessingml/2006/main" xmlns:w14="http://schemas.microsoft.com/office/word/2010/wordml" xmlns:w15="http://schemas.microsoft.com/office/word/2012/wordml" xmlns:w16cex="http://schemas.microsoft.com/office/word/2018/wordml/cex" xmlns:w16cid="http://schemas.microsoft.com/office/word/2016/wordml/cid" xmlns:w16="http://schemas.microsoft.com/office/word/2018/wordml" xmlns:w16du="http://schemas.microsoft.com/office/word/2023/wordml/word16du" xmlns:w16sdtdh="http://schemas.microsoft.com/office/word/2020/wordml/sdtdatahash" xmlns:w16sdtfl="http://schemas.microsoft.com/office/word/2024/wordml/sdtformatlock" xmlns:w16se="http://schemas.microsoft.com/office/word/2015/wordml/symex" mc:Ignorable="w14 w15 w16se w16cid w16 w16cex w16sdtdh w16sdtfl w16du wp14">
   <w:docDefaults>
     <w:rPrDefault>
       <w:rPr>
-        <w:rFonts w:ascii="Arial" w:eastAsia="Arial" w:hAnsi="Arial" w:cs="Arial"/>
+        <w:rFonts w:ascii="Arial" w:hAnsi="Arial" w:eastAsia="Arial" w:cs="Arial"/>
         <w:sz w:val="22"/>
         <w:szCs w:val="22"/>
         <w:lang w:val="en-GB" w:eastAsia="en-US" w:bidi="ar-SA"/>
@@ -2360,14 +2367,14 @@
   <w:latentStyles w:defLockedState="0" w:defUIPriority="99" w:defSemiHidden="0" w:defUnhideWhenUsed="0" w:defQFormat="0" w:count="376">
     <w:lsdException w:name="Normal" w:uiPriority="0" w:qFormat="1"/>
     <w:lsdException w:name="heading 1" w:uiPriority="9" w:qFormat="1"/>
-    <w:lsdException w:name="heading 2" w:semiHidden="1" w:uiPriority="9" w:unhideWhenUsed="1" w:qFormat="1"/>
-    <w:lsdException w:name="heading 3" w:semiHidden="1" w:uiPriority="9" w:unhideWhenUsed="1" w:qFormat="1"/>
-    <w:lsdException w:name="heading 4" w:semiHidden="1" w:uiPriority="9" w:unhideWhenUsed="1" w:qFormat="1"/>
-    <w:lsdException w:name="heading 5" w:semiHidden="1" w:uiPriority="9" w:unhideWhenUsed="1" w:qFormat="1"/>
-    <w:lsdException w:name="heading 6" w:semiHidden="1" w:uiPriority="9" w:unhideWhenUsed="1" w:qFormat="1"/>
-    <w:lsdException w:name="heading 7" w:semiHidden="1" w:uiPriority="9" w:unhideWhenUsed="1" w:qFormat="1"/>
-    <w:lsdException w:name="heading 8" w:semiHidden="1" w:uiPriority="9" w:unhideWhenUsed="1" w:qFormat="1"/>
-    <w:lsdException w:name="heading 9" w:semiHidden="1" w:uiPriority="9" w:unhideWhenUsed="1" w:qFormat="1"/>
+    <w:lsdException w:name="heading 2" w:uiPriority="9" w:semiHidden="1" w:unhideWhenUsed="1" w:qFormat="1"/>
+    <w:lsdException w:name="heading 3" w:uiPriority="9" w:semiHidden="1" w:unhideWhenUsed="1" w:qFormat="1"/>
+    <w:lsdException w:name="heading 4" w:uiPriority="9" w:semiHidden="1" w:unhideWhenUsed="1" w:qFormat="1"/>
+    <w:lsdException w:name="heading 5" w:uiPriority="9" w:semiHidden="1" w:unhideWhenUsed="1" w:qFormat="1"/>
+    <w:lsdException w:name="heading 6" w:uiPriority="9" w:semiHidden="1" w:unhideWhenUsed="1" w:qFormat="1"/>
+    <w:lsdException w:name="heading 7" w:uiPriority="9" w:semiHidden="1" w:unhideWhenUsed="1" w:qFormat="1"/>
+    <w:lsdException w:name="heading 8" w:uiPriority="9" w:semiHidden="1" w:unhideWhenUsed="1" w:qFormat="1"/>
+    <w:lsdException w:name="heading 9" w:uiPriority="9" w:semiHidden="1" w:unhideWhenUsed="1" w:qFormat="1"/>
     <w:lsdException w:name="index 1" w:semiHidden="1" w:unhideWhenUsed="1"/>
     <w:lsdException w:name="index 2" w:semiHidden="1" w:unhideWhenUsed="1"/>
     <w:lsdException w:name="index 3" w:semiHidden="1" w:unhideWhenUsed="1"/>
@@ -2377,26 +2384,26 @@
     <w:lsdException w:name="index 7" w:semiHidden="1" w:unhideWhenUsed="1"/>
     <w:lsdException w:name="index 8" w:semiHidden="1" w:unhideWhenUsed="1"/>
     <w:lsdException w:name="index 9" w:semiHidden="1" w:unhideWhenUsed="1"/>
-    <w:lsdException w:name="toc 1" w:semiHidden="1" w:uiPriority="39" w:unhideWhenUsed="1"/>
-    <w:lsdException w:name="toc 2" w:semiHidden="1" w:uiPriority="39" w:unhideWhenUsed="1"/>
-    <w:lsdException w:name="toc 3" w:semiHidden="1" w:uiPriority="39" w:unhideWhenUsed="1"/>
-    <w:lsdException w:name="toc 4" w:semiHidden="1" w:uiPriority="39" w:unhideWhenUsed="1"/>
-    <w:lsdException w:name="toc 5" w:semiHidden="1" w:uiPriority="39" w:unhideWhenUsed="1"/>
-    <w:lsdException w:name="toc 6" w:semiHidden="1" w:uiPriority="39" w:unhideWhenUsed="1"/>
-    <w:lsdException w:name="toc 7" w:semiHidden="1" w:uiPriority="39" w:unhideWhenUsed="1"/>
-    <w:lsdException w:name="toc 8" w:semiHidden="1" w:uiPriority="39" w:unhideWhenUsed="1"/>
-    <w:lsdException w:name="toc 9" w:semiHidden="1" w:uiPriority="39" w:unhideWhenUsed="1"/>
+    <w:lsdException w:name="toc 1" w:uiPriority="39" w:semiHidden="1" w:unhideWhenUsed="1"/>
+    <w:lsdException w:name="toc 2" w:uiPriority="39" w:semiHidden="1" w:unhideWhenUsed="1"/>
+    <w:lsdException w:name="toc 3" w:uiPriority="39" w:semiHidden="1" w:unhideWhenUsed="1"/>
+    <w:lsdException w:name="toc 4" w:uiPriority="39" w:semiHidden="1" w:unhideWhenUsed="1"/>
+    <w:lsdException w:name="toc 5" w:uiPriority="39" w:semiHidden="1" w:unhideWhenUsed="1"/>
+    <w:lsdException w:name="toc 6" w:uiPriority="39" w:semiHidden="1" w:unhideWhenUsed="1"/>
+    <w:lsdException w:name="toc 7" w:uiPriority="39" w:semiHidden="1" w:unhideWhenUsed="1"/>
+    <w:lsdException w:name="toc 8" w:uiPriority="39" w:semiHidden="1" w:unhideWhenUsed="1"/>
+    <w:lsdException w:name="toc 9" w:uiPriority="39" w:semiHidden="1" w:unhideWhenUsed="1"/>
     <w:lsdException w:name="Normal Indent" w:semiHidden="1" w:unhideWhenUsed="1"/>
     <w:lsdException w:name="footnote text" w:semiHidden="1" w:unhideWhenUsed="1"/>
     <w:lsdException w:name="annotation text" w:semiHidden="1" w:unhideWhenUsed="1"/>
     <w:lsdException w:name="header" w:semiHidden="1" w:unhideWhenUsed="1"/>
     <w:lsdException w:name="footer" w:semiHidden="1" w:unhideWhenUsed="1"/>
     <w:lsdException w:name="index heading" w:semiHidden="1" w:unhideWhenUsed="1"/>
-    <w:lsdException w:name="caption" w:semiHidden="1" w:uiPriority="35" w:unhideWhenUsed="1" w:qFormat="1"/>
+    <w:lsdException w:name="caption" w:uiPriority="35" w:semiHidden="1" w:unhideWhenUsed="1" w:qFormat="1"/>
     <w:lsdException w:name="table of figures" w:semiHidden="1" w:unhideWhenUsed="1"/>
     <w:lsdException w:name="envelope address" w:semiHidden="1" w:unhideWhenUsed="1"/>
     <w:lsdException w:name="envelope return" w:semiHidden="1" w:unhideWhenUsed="1"/>
-    <w:lsdException w:name="footnote reference" w:semiHidden="1" w:uiPriority="0" w:unhideWhenUsed="1"/>
+    <w:lsdException w:name="footnote reference" w:uiPriority="0" w:semiHidden="1" w:unhideWhenUsed="1"/>
     <w:lsdException w:name="annotation reference" w:semiHidden="1" w:unhideWhenUsed="1"/>
     <w:lsdException w:name="line number" w:semiHidden="1" w:unhideWhenUsed="1"/>
     <w:lsdException w:name="page number" w:semiHidden="1" w:unhideWhenUsed="1"/>
@@ -2423,7 +2430,7 @@
     <w:lsdException w:name="Title" w:uiPriority="10" w:qFormat="1"/>
     <w:lsdException w:name="Closing" w:semiHidden="1" w:unhideWhenUsed="1"/>
     <w:lsdException w:name="Signature" w:semiHidden="1" w:unhideWhenUsed="1"/>
-    <w:lsdException w:name="Default Paragraph Font" w:semiHidden="1" w:uiPriority="1" w:unhideWhenUsed="1"/>
+    <w:lsdException w:name="Default Paragraph Font" w:uiPriority="1" w:semiHidden="1" w:unhideWhenUsed="1"/>
     <w:lsdException w:name="Body Text" w:semiHidden="1" w:unhideWhenUsed="1"/>
     <w:lsdException w:name="Body Text Indent" w:semiHidden="1" w:unhideWhenUsed="1"/>
     <w:lsdException w:name="List Continue" w:semiHidden="1" w:unhideWhenUsed="1"/>
@@ -2623,8 +2630,8 @@
     <w:lsdException w:name="Subtle Reference" w:uiPriority="31" w:qFormat="1"/>
     <w:lsdException w:name="Intense Reference" w:uiPriority="32" w:qFormat="1"/>
     <w:lsdException w:name="Book Title" w:uiPriority="33" w:qFormat="1"/>
-    <w:lsdException w:name="Bibliography" w:semiHidden="1" w:uiPriority="37" w:unhideWhenUsed="1"/>
-    <w:lsdException w:name="TOC Heading" w:semiHidden="1" w:uiPriority="39" w:unhideWhenUsed="1" w:qFormat="1"/>
+    <w:lsdException w:name="Bibliography" w:uiPriority="37" w:semiHidden="1" w:unhideWhenUsed="1"/>
+    <w:lsdException w:name="TOC Heading" w:uiPriority="39" w:semiHidden="1" w:unhideWhenUsed="1" w:qFormat="1"/>
     <w:lsdException w:name="Plain Table 1" w:uiPriority="41"/>
     <w:lsdException w:name="Plain Table 2" w:uiPriority="42"/>
     <w:lsdException w:name="Plain Table 3" w:uiPriority="43"/>
@@ -2735,7 +2742,7 @@
     <w:lsdException w:name="Unresolved Mention" w:semiHidden="1" w:unhideWhenUsed="1"/>
     <w:lsdException w:name="Smart Link" w:semiHidden="1" w:unhideWhenUsed="1"/>
   </w:latentStyles>
-  <w:style w:type="paragraph" w:default="1" w:styleId="Normal">
+  <w:style w:type="paragraph" w:styleId="Normal" w:default="1">
     <w:name w:val="Normal"/>
     <w:qFormat/>
   </w:style>
@@ -2849,13 +2856,13 @@
       <w:color w:val="666666"/>
     </w:rPr>
   </w:style>
-  <w:style w:type="character" w:default="1" w:styleId="DefaultParagraphFont">
+  <w:style w:type="character" w:styleId="DefaultParagraphFont" w:default="1">
     <w:name w:val="Default Paragraph Font"/>
     <w:uiPriority w:val="1"/>
     <w:semiHidden/>
     <w:unhideWhenUsed/>
   </w:style>
-  <w:style w:type="table" w:default="1" w:styleId="TableNormal">
+  <w:style w:type="table" w:styleId="TableNormal" w:default="1">
     <w:name w:val="Normal Table"/>
     <w:uiPriority w:val="99"/>
     <w:semiHidden/>
@@ -2870,7 +2877,7 @@
       </w:tblCellMar>
     </w:tblPr>
   </w:style>
-  <w:style w:type="numbering" w:default="1" w:styleId="NoList">
+  <w:style w:type="numbering" w:styleId="NoList" w:default="1">
     <w:name w:val="No List"/>
     <w:uiPriority w:val="99"/>
     <w:semiHidden/>
@@ -2926,7 +2933,7 @@
       <w:szCs w:val="20"/>
     </w:rPr>
   </w:style>
-  <w:style w:type="character" w:customStyle="1" w:styleId="FootnoteTextChar">
+  <w:style w:type="character" w:styleId="FootnoteTextChar" w:customStyle="1">
     <w:name w:val="Footnote Text Char"/>
     <w:basedOn w:val="DefaultParagraphFont"/>
     <w:link w:val="FootnoteText"/>
@@ -2947,7 +2954,7 @@
       <w:vertAlign w:val="superscript"/>
     </w:rPr>
   </w:style>
-  <w:style w:type="table" w:customStyle="1" w:styleId="a">
+  <w:style w:type="table" w:styleId="a" w:customStyle="1">
     <w:name w:val="a"/>
     <w:basedOn w:val="TableNormal"/>
     <w:rsid w:val="005B5FBD"/>
@@ -2965,7 +2972,7 @@
       </w:tblCellMar>
     </w:tblPr>
   </w:style>
-  <w:style w:type="table" w:customStyle="1" w:styleId="a0">
+  <w:style w:type="table" w:styleId="a0" w:customStyle="1">
     <w:name w:val="a0"/>
     <w:basedOn w:val="TableNormal"/>
     <w:rsid w:val="005B5FBD"/>
@@ -3000,7 +3007,7 @@
       <w:lang w:val="en"/>
     </w:rPr>
   </w:style>
-  <w:style w:type="character" w:customStyle="1" w:styleId="CommentTextChar">
+  <w:style w:type="character" w:styleId="CommentTextChar" w:customStyle="1">
     <w:name w:val="Comment Text Char"/>
     <w:basedOn w:val="DefaultParagraphFont"/>
     <w:link w:val="CommentText"/>
@@ -3043,7 +3050,7 @@
       <w:lang w:val="en"/>
     </w:rPr>
   </w:style>
-  <w:style w:type="character" w:customStyle="1" w:styleId="BalloonTextChar">
+  <w:style w:type="character" w:styleId="BalloonTextChar" w:customStyle="1">
     <w:name w:val="Balloon Text Char"/>
     <w:basedOn w:val="DefaultParagraphFont"/>
     <w:link w:val="BalloonText"/>
@@ -3111,7 +3118,7 @@
       <w:outlineLvl w:val="9"/>
     </w:pPr>
     <w:rPr>
-      <w:rFonts w:asciiTheme="majorHAnsi" w:eastAsiaTheme="majorEastAsia" w:hAnsiTheme="majorHAnsi" w:cstheme="majorBidi"/>
+      <w:rFonts w:asciiTheme="majorHAnsi" w:hAnsiTheme="majorHAnsi" w:eastAsiaTheme="majorEastAsia" w:cstheme="majorBidi"/>
       <w:b/>
       <w:bCs/>
       <w:color w:val="365F91" w:themeColor="accent1" w:themeShade="BF"/>
@@ -3314,7 +3321,7 @@
       <w:lang w:val="en"/>
     </w:rPr>
   </w:style>
-  <w:style w:type="character" w:customStyle="1" w:styleId="QuoteChar">
+  <w:style w:type="character" w:styleId="QuoteChar" w:customStyle="1">
     <w:name w:val="Quote Char"/>
     <w:basedOn w:val="DefaultParagraphFont"/>
     <w:link w:val="Quote"/>
@@ -3340,7 +3347,7 @@
       <w:lang w:val="en"/>
     </w:rPr>
   </w:style>
-  <w:style w:type="paragraph" w:customStyle="1" w:styleId="H3">
+  <w:style w:type="paragraph" w:styleId="H3" w:customStyle="1">
     <w:name w:val="H3"/>
     <w:basedOn w:val="Heading3"/>
     <w:qFormat/>
@@ -3369,7 +3376,7 @@
       <w:spacing w:val="5"/>
     </w:rPr>
   </w:style>
-  <w:style w:type="paragraph" w:customStyle="1" w:styleId="Thirdlevel">
+  <w:style w:type="paragraph" w:styleId="Thirdlevel" w:customStyle="1">
     <w:name w:val="Third level"/>
     <w:basedOn w:val="Heading3"/>
     <w:autoRedefine/>
@@ -3400,7 +3407,7 @@
       <w:bCs/>
     </w:rPr>
   </w:style>
-  <w:style w:type="character" w:customStyle="1" w:styleId="CommentSubjectChar">
+  <w:style w:type="character" w:styleId="CommentSubjectChar" w:customStyle="1">
     <w:name w:val="Comment Subject Char"/>
     <w:basedOn w:val="CommentTextChar"/>
     <w:link w:val="CommentSubject"/>
@@ -3433,7 +3440,7 @@
       <w:lang w:val="en"/>
     </w:rPr>
   </w:style>
-  <w:style w:type="character" w:customStyle="1" w:styleId="HeaderChar">
+  <w:style w:type="character" w:styleId="HeaderChar" w:customStyle="1">
     <w:name w:val="Header Char"/>
     <w:basedOn w:val="DefaultParagraphFont"/>
     <w:link w:val="Header"/>
@@ -3461,7 +3468,7 @@
       <w:lang w:val="en"/>
     </w:rPr>
   </w:style>
-  <w:style w:type="character" w:customStyle="1" w:styleId="FooterChar">
+  <w:style w:type="character" w:styleId="FooterChar" w:customStyle="1">
     <w:name w:val="Footer Char"/>
     <w:basedOn w:val="DefaultParagraphFont"/>
     <w:link w:val="Footer"/>
@@ -3481,13 +3488,13 @@
       <w:spacing w:before="100" w:beforeAutospacing="1" w:after="100" w:afterAutospacing="1" w:line="240" w:lineRule="auto"/>
     </w:pPr>
     <w:rPr>
-      <w:rFonts w:ascii="Times New Roman" w:eastAsia="Times New Roman" w:hAnsi="Times New Roman" w:cs="Times New Roman"/>
+      <w:rFonts w:ascii="Times New Roman" w:hAnsi="Times New Roman" w:eastAsia="Times New Roman" w:cs="Times New Roman"/>
       <w:sz w:val="24"/>
       <w:szCs w:val="24"/>
       <w:lang w:val="en-US"/>
     </w:rPr>
   </w:style>
-  <w:style w:type="paragraph" w:customStyle="1" w:styleId="Ttulo2">
+  <w:style w:type="paragraph" w:styleId="Ttulo2" w:customStyle="1">
     <w:name w:val="Título2"/>
     <w:basedOn w:val="Normal"/>
     <w:rsid w:val="00F232A7"/>
@@ -3501,14 +3508,14 @@
       <w:outlineLvl w:val="1"/>
     </w:pPr>
     <w:rPr>
-      <w:rFonts w:ascii="Times New Roman" w:eastAsia="Times New Roman" w:hAnsi="Times New Roman" w:cs="Times New Roman"/>
+      <w:rFonts w:ascii="Times New Roman" w:hAnsi="Times New Roman" w:eastAsia="Times New Roman" w:cs="Times New Roman"/>
       <w:kern w:val="3"/>
       <w:sz w:val="32"/>
       <w:szCs w:val="32"/>
       <w:lang w:val="en-US" w:eastAsia="pt-BR"/>
     </w:rPr>
   </w:style>
-  <w:style w:type="paragraph" w:customStyle="1" w:styleId="Ttulo3">
+  <w:style w:type="paragraph" w:styleId="Ttulo3" w:customStyle="1">
     <w:name w:val="Título3"/>
     <w:basedOn w:val="Normal"/>
     <w:rsid w:val="00F232A7"/>
@@ -3522,7 +3529,7 @@
       <w:outlineLvl w:val="2"/>
     </w:pPr>
     <w:rPr>
-      <w:rFonts w:ascii="Times New Roman" w:eastAsia="Times New Roman" w:hAnsi="Times New Roman" w:cs="Times New Roman"/>
+      <w:rFonts w:ascii="Times New Roman" w:hAnsi="Times New Roman" w:eastAsia="Times New Roman" w:cs="Times New Roman"/>
       <w:color w:val="434343"/>
       <w:kern w:val="3"/>
       <w:sz w:val="28"/>
@@ -3530,11 +3537,11 @@
       <w:lang w:val="en-US" w:eastAsia="pt-BR"/>
     </w:rPr>
   </w:style>
-  <w:style w:type="character" w:customStyle="1" w:styleId="Fontepargpadro">
+  <w:style w:type="character" w:styleId="Fontepargpadro" w:customStyle="1">
     <w:name w:val="Fonteparág.padrão"/>
     <w:rsid w:val="00F232A7"/>
   </w:style>
-  <w:style w:type="paragraph" w:customStyle="1" w:styleId="Ttulo1">
+  <w:style w:type="paragraph" w:styleId="Ttulo1" w:customStyle="1">
     <w:name w:val="Título1"/>
     <w:basedOn w:val="Normal"/>
     <w:rsid w:val="00F232A7"/>
@@ -3548,14 +3555,14 @@
       <w:outlineLvl w:val="0"/>
     </w:pPr>
     <w:rPr>
-      <w:rFonts w:ascii="Times New Roman" w:eastAsia="Times New Roman" w:hAnsi="Times New Roman" w:cs="Times New Roman"/>
+      <w:rFonts w:ascii="Times New Roman" w:hAnsi="Times New Roman" w:eastAsia="Times New Roman" w:cs="Times New Roman"/>
       <w:kern w:val="3"/>
       <w:sz w:val="40"/>
       <w:szCs w:val="40"/>
       <w:lang w:val="en-US" w:eastAsia="pt-BR"/>
     </w:rPr>
   </w:style>
-  <w:style w:type="character" w:customStyle="1" w:styleId="Internetlink">
+  <w:style w:type="character" w:styleId="Internetlink" w:customStyle="1">
     <w:name w:val="Internet link"/>
     <w:basedOn w:val="Fontepargpadro"/>
     <w:rsid w:val="00F232A7"/>
@@ -3564,7 +3571,7 @@
       <w:u w:val="single"/>
     </w:rPr>
   </w:style>
-  <w:style w:type="numbering" w:customStyle="1" w:styleId="LS4">
+  <w:style w:type="numbering" w:styleId="LS4" w:customStyle="1">
     <w:name w:val="LS4"/>
     <w:basedOn w:val="NoList"/>
     <w:rsid w:val="00F232A7"/>
@@ -3574,7 +3581,7 @@
       </w:numPr>
     </w:pPr>
   </w:style>
-  <w:style w:type="numbering" w:customStyle="1" w:styleId="LS5">
+  <w:style w:type="numbering" w:styleId="LS5" w:customStyle="1">
     <w:name w:val="LS5"/>
     <w:basedOn w:val="NoList"/>
     <w:rsid w:val="00F232A7"/>
@@ -3584,7 +3591,7 @@
       </w:numPr>
     </w:pPr>
   </w:style>
-  <w:style w:type="paragraph" w:customStyle="1" w:styleId="Subttulo1">
+  <w:style w:type="paragraph" w:styleId="Subttulo1" w:customStyle="1">
     <w:name w:val="Subtítulo1"/>
     <w:basedOn w:val="Normal"/>
     <w:link w:val="SubtitleChar"/>
@@ -3595,7 +3602,7 @@
       <w:jc w:val="both"/>
     </w:pPr>
     <w:rPr>
-      <w:rFonts w:ascii="Times New Roman" w:eastAsia="Times New Roman" w:hAnsi="Times New Roman" w:cs="Times New Roman"/>
+      <w:rFonts w:ascii="Times New Roman" w:hAnsi="Times New Roman" w:eastAsia="Times New Roman" w:cs="Times New Roman"/>
       <w:i/>
       <w:iCs/>
       <w:sz w:val="20"/>
@@ -3603,13 +3610,13 @@
       <w:lang w:val="en-US"/>
     </w:rPr>
   </w:style>
-  <w:style w:type="character" w:customStyle="1" w:styleId="SubtitleChar">
+  <w:style w:type="character" w:styleId="SubtitleChar" w:customStyle="1">
     <w:name w:val="Subtitle Char"/>
     <w:basedOn w:val="DefaultParagraphFont"/>
     <w:link w:val="Subttulo1"/>
     <w:rsid w:val="00F232A7"/>
     <w:rPr>
-      <w:rFonts w:ascii="Times New Roman" w:eastAsia="Times New Roman" w:hAnsi="Times New Roman" w:cs="Times New Roman"/>
+      <w:rFonts w:ascii="Times New Roman" w:hAnsi="Times New Roman" w:eastAsia="Times New Roman" w:cs="Times New Roman"/>
       <w:i/>
       <w:iCs/>
       <w:sz w:val="20"/>
@@ -3629,13 +3636,13 @@
       <w:spacing w:line="240" w:lineRule="auto"/>
     </w:pPr>
     <w:rPr>
-      <w:rFonts w:ascii="Times New Roman" w:eastAsia="Times New Roman" w:hAnsi="Times New Roman" w:cs="Times New Roman"/>
+      <w:rFonts w:ascii="Times New Roman" w:hAnsi="Times New Roman" w:eastAsia="Times New Roman" w:cs="Times New Roman"/>
       <w:sz w:val="20"/>
       <w:szCs w:val="20"/>
       <w:lang w:val="en-US"/>
     </w:rPr>
   </w:style>
-  <w:style w:type="character" w:customStyle="1" w:styleId="EndnoteTextChar">
+  <w:style w:type="character" w:styleId="EndnoteTextChar" w:customStyle="1">
     <w:name w:val="Endnote Text Char"/>
     <w:basedOn w:val="DefaultParagraphFont"/>
     <w:link w:val="EndnoteText"/>
@@ -3643,7 +3650,7 @@
     <w:semiHidden/>
     <w:rsid w:val="003E2789"/>
     <w:rPr>
-      <w:rFonts w:ascii="Times New Roman" w:eastAsia="Times New Roman" w:hAnsi="Times New Roman" w:cs="Times New Roman"/>
+      <w:rFonts w:ascii="Times New Roman" w:hAnsi="Times New Roman" w:eastAsia="Times New Roman" w:cs="Times New Roman"/>
       <w:sz w:val="20"/>
       <w:szCs w:val="20"/>
       <w:lang w:val="en-US"/>
@@ -3672,7 +3679,7 @@
       <w:ind w:left="720" w:hanging="720"/>
     </w:pPr>
   </w:style>
-  <w:style w:type="character" w:customStyle="1" w:styleId="tlid-translation">
+  <w:style w:type="character" w:styleId="tlid-translation" w:customStyle="1">
     <w:name w:val="tlid-translation"/>
     <w:basedOn w:val="DefaultParagraphFont"/>
     <w:rsid w:val="0074028B"/>
@@ -3696,12 +3703,12 @@
     <w:unhideWhenUsed/>
     <w:rsid w:val="00B2252B"/>
   </w:style>
-  <w:style w:type="character" w:customStyle="1" w:styleId="sc-kafwex">
+  <w:style w:type="character" w:styleId="sc-kafwex" w:customStyle="1">
     <w:name w:val="sc-kafwex"/>
     <w:basedOn w:val="DefaultParagraphFont"/>
     <w:rsid w:val="00630AF7"/>
   </w:style>
-  <w:style w:type="character" w:customStyle="1" w:styleId="TitleChar">
+  <w:style w:type="character" w:styleId="TitleChar" w:customStyle="1">
     <w:name w:val="Title Char"/>
     <w:basedOn w:val="DefaultParagraphFont"/>
     <w:link w:val="Title"/>
@@ -3721,7 +3728,7 @@
     <w:unhideWhenUsed/>
     <w:rsid w:val="00304D82"/>
   </w:style>
-  <w:style w:type="paragraph" w:customStyle="1" w:styleId="Default">
+  <w:style w:type="paragraph" w:styleId="Default" w:customStyle="1">
     <w:name w:val="Default"/>
     <w:rsid w:val="006074F7"/>
     <w:pPr>
@@ -3731,7 +3738,7 @@
       <w:spacing w:line="240" w:lineRule="auto"/>
     </w:pPr>
     <w:rPr>
-      <w:rFonts w:ascii="Times New Roman" w:eastAsia="Times New Roman" w:hAnsi="Times New Roman" w:cs="Times New Roman"/>
+      <w:rFonts w:ascii="Times New Roman" w:hAnsi="Times New Roman" w:eastAsia="Times New Roman" w:cs="Times New Roman"/>
       <w:color w:val="000000"/>
       <w:sz w:val="24"/>
       <w:szCs w:val="24"/>

</xml_diff>

<commit_message>
Update on 18 Feb 2025 at 10:54
</commit_message>
<xml_diff>
--- a/03_introduction.docx
+++ b/03_introduction.docx
@@ -1367,32 +1367,34 @@
         <w:r>
           <w:rPr>
             <w:rStyle w:val="Hyperlink"/>
-            <w:b/>
+            <w:b w:val="1"/>
+            <w:bCs w:val="1"/>
           </w:rPr>
           <w:t xml:space="preserve">Chapter 4, </w:t>
         </w:r>
         <w:r>
           <w:rPr>
             <w:rStyle w:val="Hyperlink"/>
-            <w:b/>
+            <w:b w:val="1"/>
+            <w:bCs w:val="1"/>
             <w:lang w:val="en-US"/>
           </w:rPr>
           <w:t xml:space="preserve">The historian’s kitchen, or how to cook your memories? Interpreting </w:t>
         </w:r>
-        <w:proofErr w:type="spellStart"/>
         <w:r>
           <w:rPr>
             <w:rStyle w:val="Hyperlink"/>
-            <w:b/>
+            <w:b w:val="1"/>
+            <w:bCs w:val="1"/>
             <w:lang w:val="en-US"/>
           </w:rPr>
           <w:t>Memorecord’s</w:t>
         </w:r>
-        <w:proofErr w:type="spellEnd"/>
         <w:r>
           <w:rPr>
             <w:rStyle w:val="Hyperlink"/>
-            <w:b/>
+            <w:b w:val="1"/>
+            <w:bCs w:val="1"/>
             <w:lang w:val="en-US"/>
           </w:rPr>
           <w:t xml:space="preserve"> Memory Harvest</w:t>
@@ -1400,7 +1402,8 @@
       </w:hyperlink>
       <w:r>
         <w:rPr>
-          <w:b/>
+          <w:b w:val="1"/>
+          <w:bCs w:val="1"/>
           <w:lang w:val="en-US"/>
         </w:rPr>
         <w:t xml:space="preserve"> </w:t>
@@ -1413,7 +1416,8 @@
       </w:r>
       <w:r>
         <w:rPr>
-          <w:i/>
+          <w:i w:val="1"/>
+          <w:iCs w:val="1"/>
           <w:lang w:val="en-US"/>
         </w:rPr>
         <w:t>the kitchen</w:t>
@@ -1426,21 +1430,24 @@
       </w:r>
       <w:r>
         <w:rPr>
-          <w:i/>
+          <w:i w:val="1"/>
+          <w:iCs w:val="1"/>
           <w:lang w:val="en-US"/>
         </w:rPr>
         <w:t>on the menu</w:t>
       </w:r>
       <w:r>
         <w:rPr>
-          <w:i/>
+          <w:i w:val="1"/>
+          <w:iCs w:val="1"/>
           <w:lang w:val="en-US"/>
         </w:rPr>
         <w:t>, i.e.</w:t>
       </w:r>
       <w:r>
         <w:rPr>
-          <w:i/>
+          <w:i w:val="1"/>
+          <w:iCs w:val="1"/>
           <w:lang w:val="en-US"/>
         </w:rPr>
         <w:t xml:space="preserve"> </w:t>
@@ -1494,7 +1501,8 @@
       <w:proofErr w:type="spellStart"/>
       <w:r>
         <w:rPr>
-          <w:i/>
+          <w:i w:val="1"/>
+          <w:iCs w:val="1"/>
           <w:lang w:val="en-US"/>
         </w:rPr>
         <w:t>Racontez</w:t>
@@ -1502,7 +1510,8 @@
       <w:proofErr w:type="spellEnd"/>
       <w:r>
         <w:rPr>
-          <w:i/>
+          <w:i w:val="1"/>
+          <w:iCs w:val="1"/>
           <w:lang w:val="en-US"/>
         </w:rPr>
         <w:t xml:space="preserve"> </w:t>
@@ -1510,7 +1519,8 @@
       <w:proofErr w:type="spellStart"/>
       <w:r>
         <w:rPr>
-          <w:i/>
+          <w:i w:val="1"/>
+          <w:iCs w:val="1"/>
           <w:lang w:val="en-US"/>
         </w:rPr>
         <w:t>Votre</w:t>
@@ -1518,14 +1528,16 @@
       <w:proofErr w:type="spellEnd"/>
       <w:r>
         <w:rPr>
-          <w:i/>
+          <w:i w:val="1"/>
+          <w:iCs w:val="1"/>
           <w:lang w:val="en-US"/>
         </w:rPr>
         <w:t xml:space="preserve"> Histoire de Vie</w:t>
       </w:r>
       <w:r>
         <w:rPr>
-          <w:i/>
+          <w:i w:val="1"/>
+          <w:iCs w:val="1"/>
           <w:lang w:val="en-US"/>
         </w:rPr>
         <w:t xml:space="preserve">. </w:t>
@@ -1576,28 +1588,6 @@
       </w:r>
       <w:bookmarkStart w:name="_gjdgxs" w:colFirst="0" w:colLast="0" w:id="2"/>
       <w:bookmarkEnd w:id="2"/>
-    </w:p>
-    <w:p w14:noSpellErr="1">
-      <w:pPr>
-        <w:autoSpaceDE w:val="0"/>
-        <w:autoSpaceDN w:val="0"/>
-        <w:adjustRightInd w:val="0"/>
-        <w:spacing w:line="360" w:lineRule="auto"/>
-        <w:jc w:val="both"/>
-        <w:rPr>
-          <w:lang w:val="pt-BR"/>
-        </w:rPr>
-      </w:pPr>
-    </w:p>
-    <w:p>
-      <w:pPr>
-        <w:pStyle w:val="Normal"/>
-        <w:spacing w:line="360" w:lineRule="auto"/>
-        <w:jc w:val="both"/>
-        <w:rPr>
-          <w:lang w:val="pt-BR"/>
-        </w:rPr>
-      </w:pPr>
     </w:p>
     <w:sectPr>
       <w:pgSz w:w="11900" w:h="16840" w:orient="portrait" w:code="9"/>

</xml_diff>

<commit_message>
Update on 18 Feb 2025 at 13:20
</commit_message>
<xml_diff>
--- a/03_introduction.docx
+++ b/03_introduction.docx
@@ -1588,6 +1588,76 @@
       </w:r>
       <w:bookmarkStart w:name="_gjdgxs" w:colFirst="0" w:colLast="0" w:id="2"/>
       <w:bookmarkEnd w:id="2"/>
+    </w:p>
+    <w:p>
+      <w:pPr>
+        <w:pStyle w:val="Normal"/>
+        <w:spacing w:line="360" w:lineRule="auto"/>
+        <w:jc w:val="both"/>
+        <w:rPr>
+          <w:lang w:val="en-US"/>
+        </w:rPr>
+      </w:pPr>
+    </w:p>
+    <w:p>
+      <w:pPr>
+        <w:pStyle w:val="Normal"/>
+        <w:spacing w:line="360" w:lineRule="auto"/>
+        <w:jc w:val="both"/>
+        <w:rPr>
+          <w:lang w:val="en-US"/>
+        </w:rPr>
+      </w:pPr>
+    </w:p>
+    <w:p>
+      <w:pPr>
+        <w:pStyle w:val="Normal"/>
+        <w:spacing w:line="360" w:lineRule="auto"/>
+        <w:jc w:val="both"/>
+        <w:rPr>
+          <w:lang w:val="en-US"/>
+        </w:rPr>
+      </w:pPr>
+    </w:p>
+    <w:p>
+      <w:pPr>
+        <w:pStyle w:val="Normal"/>
+        <w:spacing w:line="360" w:lineRule="auto"/>
+        <w:jc w:val="both"/>
+        <w:rPr>
+          <w:lang w:val="en-US"/>
+        </w:rPr>
+      </w:pPr>
+    </w:p>
+    <w:p>
+      <w:pPr>
+        <w:pStyle w:val="Normal"/>
+        <w:spacing w:line="360" w:lineRule="auto"/>
+        <w:jc w:val="both"/>
+        <w:rPr>
+          <w:lang w:val="en-US"/>
+        </w:rPr>
+      </w:pPr>
+    </w:p>
+    <w:p>
+      <w:pPr>
+        <w:pStyle w:val="Normal"/>
+        <w:spacing w:line="360" w:lineRule="auto"/>
+        <w:jc w:val="both"/>
+        <w:rPr>
+          <w:lang w:val="en-US"/>
+        </w:rPr>
+      </w:pPr>
+    </w:p>
+    <w:p>
+      <w:pPr>
+        <w:pStyle w:val="Normal"/>
+        <w:spacing w:line="360" w:lineRule="auto"/>
+        <w:jc w:val="both"/>
+        <w:rPr>
+          <w:lang w:val="en-US"/>
+        </w:rPr>
+      </w:pPr>
     </w:p>
     <w:sectPr>
       <w:pgSz w:w="11900" w:h="16840" w:orient="portrait" w:code="9"/>

</xml_diff>

<commit_message>
Update on 18 Feb 2025 at 13:30
</commit_message>
<xml_diff>
--- a/03_introduction.docx
+++ b/03_introduction.docx
@@ -1628,6 +1628,12 @@
           <w:lang w:val="en-US"/>
         </w:rPr>
       </w:pPr>
+      <w:r>
+        <w:rPr>
+          <w:lang w:val="en-US"/>
+        </w:rPr>
+        <w:t>Test.</w:t>
+      </w:r>
     </w:p>
     <w:p>
       <w:pPr>

</xml_diff>

<commit_message>
Update on 18 Feb 2025 at 15:10
</commit_message>
<xml_diff>
--- a/03_introduction.docx
+++ b/03_introduction.docx
@@ -1608,32 +1608,6 @@
           <w:lang w:val="en-US"/>
         </w:rPr>
       </w:pPr>
-    </w:p>
-    <w:p>
-      <w:pPr>
-        <w:pStyle w:val="Normal"/>
-        <w:spacing w:line="360" w:lineRule="auto"/>
-        <w:jc w:val="both"/>
-        <w:rPr>
-          <w:lang w:val="en-US"/>
-        </w:rPr>
-      </w:pPr>
-    </w:p>
-    <w:p>
-      <w:pPr>
-        <w:pStyle w:val="Normal"/>
-        <w:spacing w:line="360" w:lineRule="auto"/>
-        <w:jc w:val="both"/>
-        <w:rPr>
-          <w:lang w:val="en-US"/>
-        </w:rPr>
-      </w:pPr>
-      <w:r>
-        <w:rPr>
-          <w:lang w:val="en-US"/>
-        </w:rPr>
-        <w:t>Test.</w:t>
-      </w:r>
     </w:p>
     <w:p>
       <w:pPr>

</xml_diff>